<commit_message>
updated the day 1 - homweork document
</commit_message>
<xml_diff>
--- a/Day 1 - Assignment.docx
+++ b/Day 1 - Assignment.docx
@@ -494,6 +494,9 @@
     <w:p/>
     <w:p>
       <w:r>
+        <w:rPr>
+          <w:noProof/>
+        </w:rPr>
         <w:drawing>
           <wp:inline distT="0" distB="0" distL="0" distR="0" wp14:anchorId="49341537" wp14:editId="3E82A809">
             <wp:extent cx="5943600" cy="3343275"/>
@@ -538,7 +541,220 @@
       <w:r>
         <w:t xml:space="preserve"> </w:t>
       </w:r>
-    </w:p>
+      <w:r>
+        <w:t>Import Repository</w:t>
+      </w:r>
+    </w:p>
+    <w:p/>
+    <w:p>
+      <w:r>
+        <w:lastRenderedPageBreak/>
+        <w:drawing>
+          <wp:inline distT="0" distB="0" distL="0" distR="0" wp14:anchorId="7C8A9E63" wp14:editId="6CEB3319">
+            <wp:extent cx="5943600" cy="2962275"/>
+            <wp:effectExtent l="0" t="0" r="0" b="9525"/>
+            <wp:docPr id="1148712573" name="Picture 1"/>
+            <wp:cNvGraphicFramePr>
+              <a:graphicFrameLocks xmlns:a="http://schemas.openxmlformats.org/drawingml/2006/main" noChangeAspect="1"/>
+            </wp:cNvGraphicFramePr>
+            <a:graphic xmlns:a="http://schemas.openxmlformats.org/drawingml/2006/main">
+              <a:graphicData uri="http://schemas.openxmlformats.org/drawingml/2006/picture">
+                <pic:pic xmlns:pic="http://schemas.openxmlformats.org/drawingml/2006/picture">
+                  <pic:nvPicPr>
+                    <pic:cNvPr id="1148712573" name=""/>
+                    <pic:cNvPicPr/>
+                  </pic:nvPicPr>
+                  <pic:blipFill>
+                    <a:blip r:embed="rId10"/>
+                    <a:stretch>
+                      <a:fillRect/>
+                    </a:stretch>
+                  </pic:blipFill>
+                  <pic:spPr>
+                    <a:xfrm>
+                      <a:off x="0" y="0"/>
+                      <a:ext cx="5943600" cy="2962275"/>
+                    </a:xfrm>
+                    <a:prstGeom prst="rect">
+                      <a:avLst/>
+                    </a:prstGeom>
+                  </pic:spPr>
+                </pic:pic>
+              </a:graphicData>
+            </a:graphic>
+          </wp:inline>
+        </w:drawing>
+      </w:r>
+    </w:p>
+    <w:p/>
+    <w:p>
+      <w:r>
+        <w:drawing>
+          <wp:inline distT="0" distB="0" distL="0" distR="0" wp14:anchorId="16143F18" wp14:editId="21C53CAF">
+            <wp:extent cx="5943600" cy="3114040"/>
+            <wp:effectExtent l="0" t="0" r="0" b="0"/>
+            <wp:docPr id="1245503641" name="Picture 1"/>
+            <wp:cNvGraphicFramePr>
+              <a:graphicFrameLocks xmlns:a="http://schemas.openxmlformats.org/drawingml/2006/main" noChangeAspect="1"/>
+            </wp:cNvGraphicFramePr>
+            <a:graphic xmlns:a="http://schemas.openxmlformats.org/drawingml/2006/main">
+              <a:graphicData uri="http://schemas.openxmlformats.org/drawingml/2006/picture">
+                <pic:pic xmlns:pic="http://schemas.openxmlformats.org/drawingml/2006/picture">
+                  <pic:nvPicPr>
+                    <pic:cNvPr id="1245503641" name=""/>
+                    <pic:cNvPicPr/>
+                  </pic:nvPicPr>
+                  <pic:blipFill>
+                    <a:blip r:embed="rId11"/>
+                    <a:stretch>
+                      <a:fillRect/>
+                    </a:stretch>
+                  </pic:blipFill>
+                  <pic:spPr>
+                    <a:xfrm>
+                      <a:off x="0" y="0"/>
+                      <a:ext cx="5943600" cy="3114040"/>
+                    </a:xfrm>
+                    <a:prstGeom prst="rect">
+                      <a:avLst/>
+                    </a:prstGeom>
+                  </pic:spPr>
+                </pic:pic>
+              </a:graphicData>
+            </a:graphic>
+          </wp:inline>
+        </w:drawing>
+      </w:r>
+    </w:p>
+    <w:p/>
+    <w:p/>
+    <w:p>
+      <w:r>
+        <w:lastRenderedPageBreak/>
+        <w:drawing>
+          <wp:inline distT="0" distB="0" distL="0" distR="0" wp14:anchorId="26B5CB8F" wp14:editId="274EF974">
+            <wp:extent cx="5943600" cy="3133090"/>
+            <wp:effectExtent l="0" t="0" r="0" b="0"/>
+            <wp:docPr id="1539947421" name="Picture 1"/>
+            <wp:cNvGraphicFramePr>
+              <a:graphicFrameLocks xmlns:a="http://schemas.openxmlformats.org/drawingml/2006/main" noChangeAspect="1"/>
+            </wp:cNvGraphicFramePr>
+            <a:graphic xmlns:a="http://schemas.openxmlformats.org/drawingml/2006/main">
+              <a:graphicData uri="http://schemas.openxmlformats.org/drawingml/2006/picture">
+                <pic:pic xmlns:pic="http://schemas.openxmlformats.org/drawingml/2006/picture">
+                  <pic:nvPicPr>
+                    <pic:cNvPr id="1539947421" name=""/>
+                    <pic:cNvPicPr/>
+                  </pic:nvPicPr>
+                  <pic:blipFill>
+                    <a:blip r:embed="rId12"/>
+                    <a:stretch>
+                      <a:fillRect/>
+                    </a:stretch>
+                  </pic:blipFill>
+                  <pic:spPr>
+                    <a:xfrm>
+                      <a:off x="0" y="0"/>
+                      <a:ext cx="5943600" cy="3133090"/>
+                    </a:xfrm>
+                    <a:prstGeom prst="rect">
+                      <a:avLst/>
+                    </a:prstGeom>
+                  </pic:spPr>
+                </pic:pic>
+              </a:graphicData>
+            </a:graphic>
+          </wp:inline>
+        </w:drawing>
+      </w:r>
+    </w:p>
+    <w:p/>
+    <w:p>
+      <w:r>
+        <w:drawing>
+          <wp:inline distT="0" distB="0" distL="0" distR="0" wp14:anchorId="1BC49C14" wp14:editId="60A462F0">
+            <wp:extent cx="5943600" cy="2780030"/>
+            <wp:effectExtent l="0" t="0" r="0" b="1270"/>
+            <wp:docPr id="625518412" name="Picture 1"/>
+            <wp:cNvGraphicFramePr>
+              <a:graphicFrameLocks xmlns:a="http://schemas.openxmlformats.org/drawingml/2006/main" noChangeAspect="1"/>
+            </wp:cNvGraphicFramePr>
+            <a:graphic xmlns:a="http://schemas.openxmlformats.org/drawingml/2006/main">
+              <a:graphicData uri="http://schemas.openxmlformats.org/drawingml/2006/picture">
+                <pic:pic xmlns:pic="http://schemas.openxmlformats.org/drawingml/2006/picture">
+                  <pic:nvPicPr>
+                    <pic:cNvPr id="625518412" name=""/>
+                    <pic:cNvPicPr/>
+                  </pic:nvPicPr>
+                  <pic:blipFill>
+                    <a:blip r:embed="rId13"/>
+                    <a:stretch>
+                      <a:fillRect/>
+                    </a:stretch>
+                  </pic:blipFill>
+                  <pic:spPr>
+                    <a:xfrm>
+                      <a:off x="0" y="0"/>
+                      <a:ext cx="5943600" cy="2780030"/>
+                    </a:xfrm>
+                    <a:prstGeom prst="rect">
+                      <a:avLst/>
+                    </a:prstGeom>
+                  </pic:spPr>
+                </pic:pic>
+              </a:graphicData>
+            </a:graphic>
+          </wp:inline>
+        </w:drawing>
+      </w:r>
+    </w:p>
+    <w:p/>
+    <w:p>
+      <w:r>
+        <w:t>Imported the Repository and Created it as a Private Repository:</w:t>
+      </w:r>
+    </w:p>
+    <w:p>
+      <w:r>
+        <w:lastRenderedPageBreak/>
+        <w:drawing>
+          <wp:inline distT="0" distB="0" distL="0" distR="0" wp14:anchorId="1D746975" wp14:editId="15FE5FEF">
+            <wp:extent cx="5943600" cy="3114040"/>
+            <wp:effectExtent l="0" t="0" r="0" b="0"/>
+            <wp:docPr id="72901576" name="Picture 1"/>
+            <wp:cNvGraphicFramePr>
+              <a:graphicFrameLocks xmlns:a="http://schemas.openxmlformats.org/drawingml/2006/main" noChangeAspect="1"/>
+            </wp:cNvGraphicFramePr>
+            <a:graphic xmlns:a="http://schemas.openxmlformats.org/drawingml/2006/main">
+              <a:graphicData uri="http://schemas.openxmlformats.org/drawingml/2006/picture">
+                <pic:pic xmlns:pic="http://schemas.openxmlformats.org/drawingml/2006/picture">
+                  <pic:nvPicPr>
+                    <pic:cNvPr id="72901576" name=""/>
+                    <pic:cNvPicPr/>
+                  </pic:nvPicPr>
+                  <pic:blipFill>
+                    <a:blip r:embed="rId14"/>
+                    <a:stretch>
+                      <a:fillRect/>
+                    </a:stretch>
+                  </pic:blipFill>
+                  <pic:spPr>
+                    <a:xfrm>
+                      <a:off x="0" y="0"/>
+                      <a:ext cx="5943600" cy="3114040"/>
+                    </a:xfrm>
+                    <a:prstGeom prst="rect">
+                      <a:avLst/>
+                    </a:prstGeom>
+                  </pic:spPr>
+                </pic:pic>
+              </a:graphicData>
+            </a:graphic>
+          </wp:inline>
+        </w:drawing>
+      </w:r>
+    </w:p>
+    <w:p/>
     <w:p/>
     <w:p/>
     <w:p/>

</xml_diff>